<commit_message>
Dinnyés Dávid tervezett feladati rész kitöltés
</commit_message>
<xml_diff>
--- a/terv&becsl.docx
+++ b/terv&becsl.docx
@@ -30,8 +30,13 @@
         <w:jc w:val="both"/>
       </w:pPr>
       <w:r>
-        <w:t>Csapatunk a Java Design Patterns</w:t>
-      </w:r>
+        <w:t xml:space="preserve">Csapatunk a Java Design </w:t>
+      </w:r>
+      <w:proofErr w:type="spellStart"/>
+      <w:r>
+        <w:t>Patterns</w:t>
+      </w:r>
+      <w:proofErr w:type="spellEnd"/>
       <w:r>
         <w:t xml:space="preserve"> (Java Tervezési Minták)</w:t>
       </w:r>
@@ -51,7 +56,15 @@
         <w:t>A tervezési minták a tapasztalt objektumorientált szoftverfejlesztők által használt legjobb gyakorlatokat képviselik. Olyan általános problémák megoldásai, amelyekkel a szoftverfejlesztők a fejlesztés során szembesülnek.</w:t>
       </w:r>
       <w:r>
-        <w:t xml:space="preserve"> Azt tűztük ki célunkként, hogy  a kapott 152 tervezési mintából</w:t>
+        <w:t xml:space="preserve"> Azt tűztük ki célunkként, </w:t>
+      </w:r>
+      <w:proofErr w:type="gramStart"/>
+      <w:r>
+        <w:t>hogy  a</w:t>
+      </w:r>
+      <w:proofErr w:type="gramEnd"/>
+      <w:r>
+        <w:t xml:space="preserve"> kapott 152 tervezési mintából</w:t>
       </w:r>
       <w:r>
         <w:t xml:space="preserve"> kiválasztunk </w:t>
@@ -93,8 +106,21 @@
         <w:t>különböző programok segítségével</w:t>
       </w:r>
       <w:r>
-        <w:t xml:space="preserve"> letesztelünk, mint például a SonarQube vagy az Embold</w:t>
-      </w:r>
+        <w:t xml:space="preserve"> letesztelünk, mint például a </w:t>
+      </w:r>
+      <w:proofErr w:type="spellStart"/>
+      <w:r>
+        <w:t>SonarQube</w:t>
+      </w:r>
+      <w:proofErr w:type="spellEnd"/>
+      <w:r>
+        <w:t xml:space="preserve"> vagy az </w:t>
+      </w:r>
+      <w:proofErr w:type="spellStart"/>
+      <w:r>
+        <w:t>Embold</w:t>
+      </w:r>
+      <w:proofErr w:type="spellEnd"/>
       <w:r>
         <w:t xml:space="preserve">, és a kapott eredményeket összehasonlítjuk. </w:t>
       </w:r>
@@ -249,16 +275,45 @@
         <w:t>a különböző tesztelő szoftverek használatával</w:t>
       </w:r>
       <w:r>
-        <w:t xml:space="preserve"> (SonarQube, Embold,</w:t>
-      </w:r>
-      <w:r>
-        <w:t xml:space="preserve"> Checkmarx)</w:t>
+        <w:t xml:space="preserve"> (</w:t>
+      </w:r>
+      <w:proofErr w:type="spellStart"/>
+      <w:r>
+        <w:t>SonarQube</w:t>
+      </w:r>
+      <w:proofErr w:type="spellEnd"/>
+      <w:r>
+        <w:t xml:space="preserve">, </w:t>
+      </w:r>
+      <w:proofErr w:type="spellStart"/>
+      <w:r>
+        <w:t>Embold</w:t>
+      </w:r>
+      <w:proofErr w:type="spellEnd"/>
+      <w:r>
+        <w:t>,</w:t>
       </w:r>
       <w:r>
         <w:t xml:space="preserve"> </w:t>
       </w:r>
-      <w:r>
-        <w:t xml:space="preserve"> ellenőrzött tervezési mintákból származó hibák</w:t>
+      <w:proofErr w:type="spellStart"/>
+      <w:proofErr w:type="gramStart"/>
+      <w:r>
+        <w:t>Checkmarx</w:t>
+      </w:r>
+      <w:proofErr w:type="spellEnd"/>
+      <w:r>
+        <w:t>)</w:t>
+      </w:r>
+      <w:r>
+        <w:t xml:space="preserve"> </w:t>
+      </w:r>
+      <w:r>
+        <w:t xml:space="preserve"> ellenőrzött</w:t>
+      </w:r>
+      <w:proofErr w:type="gramEnd"/>
+      <w:r>
+        <w:t xml:space="preserve"> tervezési mintákból származó hibák</w:t>
       </w:r>
       <w:r>
         <w:t xml:space="preserve"> kigyűjtése, összehasonlítása.</w:t>
@@ -407,7 +462,15 @@
         <w:t>A tesztelők ellenőrzik az esetlegesen megtalált hibákat</w:t>
       </w:r>
       <w:r>
-        <w:t>, felmérik hogy a hibák mennyire súlyosak</w:t>
+        <w:t xml:space="preserve">, </w:t>
+      </w:r>
+      <w:proofErr w:type="gramStart"/>
+      <w:r>
+        <w:t>felmérik</w:t>
+      </w:r>
+      <w:proofErr w:type="gramEnd"/>
+      <w:r>
+        <w:t xml:space="preserve"> hogy a hibák mennyire súlyosak</w:t>
       </w:r>
       <w:r>
         <w:t xml:space="preserve">, esetleg javítási metódust ajánlanak. A tesztelők </w:t>
@@ -466,8 +529,13 @@
         </w:numPr>
         <w:jc w:val="both"/>
       </w:pPr>
-      <w:r>
-        <w:t>Discord használatával online</w:t>
+      <w:proofErr w:type="spellStart"/>
+      <w:r>
+        <w:t>Discord</w:t>
+      </w:r>
+      <w:proofErr w:type="spellEnd"/>
+      <w:r>
+        <w:t xml:space="preserve"> használatával online</w:t>
       </w:r>
     </w:p>
     <w:p>
@@ -479,9 +547,27 @@
         </w:numPr>
         <w:jc w:val="both"/>
       </w:pPr>
-      <w:r>
-        <w:t>GitLab használatával Issue-k és Comment-ek formályában</w:t>
-      </w:r>
+      <w:proofErr w:type="spellStart"/>
+      <w:r>
+        <w:t>GitLab</w:t>
+      </w:r>
+      <w:proofErr w:type="spellEnd"/>
+      <w:r>
+        <w:t xml:space="preserve"> használatával </w:t>
+      </w:r>
+      <w:proofErr w:type="spellStart"/>
+      <w:r>
+        <w:t>Issue</w:t>
+      </w:r>
+      <w:proofErr w:type="spellEnd"/>
+      <w:r>
+        <w:t xml:space="preserve">-k és Comment-ek </w:t>
+      </w:r>
+      <w:proofErr w:type="spellStart"/>
+      <w:r>
+        <w:t>formályában</w:t>
+      </w:r>
+      <w:proofErr w:type="spellEnd"/>
     </w:p>
     <w:p>
       <w:pPr>
@@ -1114,9 +1200,11 @@
         </w:numPr>
         <w:spacing w:after="120"/>
       </w:pPr>
+      <w:proofErr w:type="spellStart"/>
       <w:r>
         <w:t>SonarQube</w:t>
       </w:r>
+      <w:proofErr w:type="spellEnd"/>
     </w:p>
     <w:p>
       <w:pPr>
@@ -1127,9 +1215,11 @@
         </w:numPr>
         <w:spacing w:after="120"/>
       </w:pPr>
+      <w:proofErr w:type="spellStart"/>
       <w:r>
         <w:t>Embold</w:t>
       </w:r>
+      <w:proofErr w:type="spellEnd"/>
     </w:p>
     <w:p>
       <w:pPr>
@@ -1140,9 +1230,11 @@
         </w:numPr>
         <w:spacing w:after="120"/>
       </w:pPr>
+      <w:proofErr w:type="spellStart"/>
       <w:r>
         <w:t>Checkmarx</w:t>
       </w:r>
+      <w:proofErr w:type="spellEnd"/>
     </w:p>
     <w:p>
       <w:r>
@@ -1337,7 +1429,11 @@
             <w:tcW w:w="5245" w:type="dxa"/>
             <w:vAlign w:val="center"/>
           </w:tcPr>
-          <w:p/>
+          <w:p>
+            <w:r>
+              <w:t>A projekt dokumentáció átolvasása és értelmezése, majd rövid összefoglalót adni a csapattagoknak</w:t>
+            </w:r>
+          </w:p>
         </w:tc>
         <w:tc>
           <w:tcPr>
@@ -1406,8 +1502,13 @@
             <w:vAlign w:val="center"/>
           </w:tcPr>
           <w:p>
-            <w:r>
-              <w:t>Git megfelelő beállítása, megismerése</w:t>
+            <w:proofErr w:type="spellStart"/>
+            <w:r>
+              <w:t>Git</w:t>
+            </w:r>
+            <w:proofErr w:type="spellEnd"/>
+            <w:r>
+              <w:t xml:space="preserve"> megfelelő beállítása, megismerése</w:t>
             </w:r>
           </w:p>
         </w:tc>
@@ -1515,7 +1616,11 @@
             <w:tcW w:w="5245" w:type="dxa"/>
             <w:vAlign w:val="center"/>
           </w:tcPr>
-          <w:p/>
+          <w:p>
+            <w:r>
+              <w:t>A tervezési minta kiválasztása és megértése</w:t>
+            </w:r>
+          </w:p>
         </w:tc>
         <w:tc>
           <w:tcPr>
@@ -1585,7 +1690,31 @@
           </w:tcPr>
           <w:p>
             <w:r>
-              <w:t>Konfiguráció-menedzsment megfelelően megvan-e valósítva, a megfelelő szoftverekkel van-e ez megoldva, Git commitok, branchek ellenőrzése</w:t>
+              <w:t xml:space="preserve">Konfiguráció-menedzsment megfelelően megvan-e valósítva, a megfelelő szoftverekkel van-e ez megoldva, </w:t>
+            </w:r>
+            <w:proofErr w:type="spellStart"/>
+            <w:r>
+              <w:t>Git</w:t>
+            </w:r>
+            <w:proofErr w:type="spellEnd"/>
+            <w:r>
+              <w:t xml:space="preserve"> </w:t>
+            </w:r>
+            <w:proofErr w:type="spellStart"/>
+            <w:r>
+              <w:t>commitok</w:t>
+            </w:r>
+            <w:proofErr w:type="spellEnd"/>
+            <w:r>
+              <w:t xml:space="preserve">, </w:t>
+            </w:r>
+            <w:proofErr w:type="spellStart"/>
+            <w:r>
+              <w:t>branchek</w:t>
+            </w:r>
+            <w:proofErr w:type="spellEnd"/>
+            <w:r>
+              <w:t xml:space="preserve"> ellenőrzése</w:t>
             </w:r>
           </w:p>
         </w:tc>
@@ -1693,7 +1822,14 @@
             <w:tcW w:w="5245" w:type="dxa"/>
             <w:vAlign w:val="center"/>
           </w:tcPr>
-          <w:p/>
+          <w:p>
+            <w:r>
+              <w:t>Funkcionális tesztek megírásának elkezdése</w:t>
+            </w:r>
+            <w:r>
+              <w:t>, mind emellett a monitorozást kezelni</w:t>
+            </w:r>
+          </w:p>
         </w:tc>
         <w:tc>
           <w:tcPr>
@@ -1871,7 +2007,11 @@
             <w:tcW w:w="5245" w:type="dxa"/>
             <w:vAlign w:val="center"/>
           </w:tcPr>
-          <w:p/>
+          <w:p>
+            <w:r>
+              <w:t>Tesztek megírásának folytatása</w:t>
+            </w:r>
+          </w:p>
         </w:tc>
         <w:tc>
           <w:tcPr>
@@ -2049,7 +2189,11 @@
             <w:tcW w:w="5245" w:type="dxa"/>
             <w:vAlign w:val="center"/>
           </w:tcPr>
-          <w:p/>
+          <w:p>
+            <w:r>
+              <w:t xml:space="preserve">Tesztek optimalizálása és esedékes dokumentálások </w:t>
+            </w:r>
+          </w:p>
         </w:tc>
         <w:tc>
           <w:tcPr>
@@ -2227,7 +2371,11 @@
             <w:tcW w:w="5245" w:type="dxa"/>
             <w:vAlign w:val="center"/>
           </w:tcPr>
-          <w:p/>
+          <w:p>
+            <w:r>
+              <w:t>Dokumentációk véglegesítése és tesztek újra ellenőrzése</w:t>
+            </w:r>
+          </w:p>
         </w:tc>
         <w:tc>
           <w:tcPr>
@@ -2405,7 +2553,17 @@
             <w:tcW w:w="5245" w:type="dxa"/>
             <w:vAlign w:val="center"/>
           </w:tcPr>
-          <w:p/>
+          <w:p>
+            <w:r>
+              <w:t>Esetlegesen</w:t>
+            </w:r>
+            <w:r>
+              <w:t>,</w:t>
+            </w:r>
+            <w:r>
+              <w:t xml:space="preserve"> ha kell megtalált hibák javítása</w:t>
+            </w:r>
+          </w:p>
         </w:tc>
         <w:tc>
           <w:tcPr>
@@ -2464,6 +2622,7 @@
           </w:tcPr>
           <w:p>
             <w:r>
+              <w:lastRenderedPageBreak/>
               <w:t>Egri Bálint</w:t>
             </w:r>
           </w:p>
@@ -2474,8 +2633,21 @@
             <w:vAlign w:val="center"/>
           </w:tcPr>
           <w:p>
-            <w:r>
-              <w:t>Git áttekintése és az adott branchek ellenőrzése, minden feltöltés ellenőrzése, illetve az adott verziók összehasonlítása</w:t>
+            <w:proofErr w:type="spellStart"/>
+            <w:r>
+              <w:t>Git</w:t>
+            </w:r>
+            <w:proofErr w:type="spellEnd"/>
+            <w:r>
+              <w:t xml:space="preserve"> áttekintése és az adott </w:t>
+            </w:r>
+            <w:proofErr w:type="spellStart"/>
+            <w:r>
+              <w:t>branchek</w:t>
+            </w:r>
+            <w:proofErr w:type="spellEnd"/>
+            <w:r>
+              <w:t xml:space="preserve"> ellenőrzése, minden feltöltés ellenőrzése, illetve az adott verziók összehasonlítása</w:t>
             </w:r>
           </w:p>
         </w:tc>
@@ -2502,7 +2674,6 @@
           </w:tcPr>
           <w:p>
             <w:r>
-              <w:lastRenderedPageBreak/>
               <w:t>Mindenki</w:t>
             </w:r>
           </w:p>

</xml_diff>

<commit_message>
Török Zoltán feladatainak kitöltése
</commit_message>
<xml_diff>
--- a/terv&becsl.docx
+++ b/terv&becsl.docx
@@ -1395,7 +1395,11 @@
             <w:tcW w:w="5245" w:type="dxa"/>
             <w:vAlign w:val="center"/>
           </w:tcPr>
-          <w:p/>
+          <w:p>
+            <w:r>
+              <w:t>Minta kiválasztása, csapattagok között a feladatok megbeszélése, véglegesítése</w:t>
+            </w:r>
+          </w:p>
         </w:tc>
         <w:tc>
           <w:tcPr>
@@ -1582,7 +1586,11 @@
             <w:tcW w:w="5245" w:type="dxa"/>
             <w:vAlign w:val="center"/>
           </w:tcPr>
-          <w:p/>
+          <w:p>
+            <w:r>
+              <w:t>Elemzőket futtatni és ezek eredményt átnézni, javítani, majd erről dokumentációt írni</w:t>
+            </w:r>
+          </w:p>
         </w:tc>
         <w:tc>
           <w:tcPr>
@@ -1788,7 +1796,16 @@
             <w:tcW w:w="5245" w:type="dxa"/>
             <w:vAlign w:val="center"/>
           </w:tcPr>
-          <w:p/>
+          <w:p>
+            <w:proofErr w:type="spellStart"/>
+            <w:r>
+              <w:t>Tool</w:t>
+            </w:r>
+            <w:proofErr w:type="spellEnd"/>
+            <w:r>
+              <w:t>-ok beüzemelése</w:t>
+            </w:r>
+          </w:p>
         </w:tc>
         <w:tc>
           <w:tcPr>
@@ -1824,10 +1841,7 @@
           </w:tcPr>
           <w:p>
             <w:r>
-              <w:t>Funkcionális tesztek megírásának elkezdése</w:t>
-            </w:r>
-            <w:r>
-              <w:t>, mind emellett a monitorozást kezelni</w:t>
+              <w:t>Funkcionális tesztek megírásának elkezdése, mind emellett a monitorozást kezelni</w:t>
             </w:r>
           </w:p>
         </w:tc>
@@ -1973,7 +1987,24 @@
             <w:tcW w:w="5245" w:type="dxa"/>
             <w:vAlign w:val="center"/>
           </w:tcPr>
-          <w:p/>
+          <w:p>
+            <w:proofErr w:type="spellStart"/>
+            <w:r>
+              <w:t>Tool</w:t>
+            </w:r>
+            <w:proofErr w:type="spellEnd"/>
+            <w:r>
+              <w:t>-ok output-</w:t>
+            </w:r>
+            <w:proofErr w:type="spellStart"/>
+            <w:r>
+              <w:t>jainak</w:t>
+            </w:r>
+            <w:proofErr w:type="spellEnd"/>
+            <w:r>
+              <w:t xml:space="preserve"> összehasonlítani, majd a hasonlóságokról dokumentációt írni</w:t>
+            </w:r>
+          </w:p>
         </w:tc>
         <w:tc>
           <w:tcPr>
@@ -2155,7 +2186,14 @@
             <w:tcW w:w="5245" w:type="dxa"/>
             <w:vAlign w:val="center"/>
           </w:tcPr>
-          <w:p/>
+          <w:p>
+            <w:r>
+              <w:t>H</w:t>
+            </w:r>
+            <w:r>
+              <w:t>eti tesztek hibamenedzselése</w:t>
+            </w:r>
+          </w:p>
         </w:tc>
         <w:tc>
           <w:tcPr>
@@ -2337,7 +2375,11 @@
             <w:tcW w:w="5245" w:type="dxa"/>
             <w:vAlign w:val="center"/>
           </w:tcPr>
-          <w:p/>
+          <w:p>
+            <w:r>
+              <w:t>Utolsó tesztek hibamenedzselése</w:t>
+            </w:r>
+          </w:p>
         </w:tc>
         <w:tc>
           <w:tcPr>
@@ -2510,6 +2552,7 @@
           </w:tcPr>
           <w:p>
             <w:r>
+              <w:lastRenderedPageBreak/>
               <w:t>Török Zoltán</w:t>
             </w:r>
           </w:p>
@@ -2519,7 +2562,34 @@
             <w:tcW w:w="5245" w:type="dxa"/>
             <w:vAlign w:val="center"/>
           </w:tcPr>
-          <w:p/>
+          <w:p>
+            <w:r>
+              <w:t xml:space="preserve">„Bug </w:t>
+            </w:r>
+            <w:proofErr w:type="spellStart"/>
+            <w:r>
+              <w:t>hunting</w:t>
+            </w:r>
+            <w:proofErr w:type="spellEnd"/>
+            <w:r>
+              <w:t>”, dokumentáció, tesztek utolsó ellenőrzése</w:t>
+            </w:r>
+            <w:r>
+              <w:t xml:space="preserve">, esetleges </w:t>
+            </w:r>
+            <w:r>
+              <w:t>le</w:t>
+            </w:r>
+            <w:r>
+              <w:t>maradt rész</w:t>
+            </w:r>
+            <w:r>
+              <w:t>feladatba</w:t>
+            </w:r>
+            <w:r>
+              <w:t xml:space="preserve"> besegíteni</w:t>
+            </w:r>
+          </w:p>
         </w:tc>
         <w:tc>
           <w:tcPr>
@@ -2555,13 +2625,7 @@
           </w:tcPr>
           <w:p>
             <w:r>
-              <w:t>Esetlegesen</w:t>
-            </w:r>
-            <w:r>
-              <w:t>,</w:t>
-            </w:r>
-            <w:r>
-              <w:t xml:space="preserve"> ha kell megtalált hibák javítása</w:t>
+              <w:t>Esetlegesen, ha kell megtalált hibák javítása</w:t>
             </w:r>
           </w:p>
         </w:tc>
@@ -2622,7 +2686,6 @@
           </w:tcPr>
           <w:p>
             <w:r>
-              <w:lastRenderedPageBreak/>
               <w:t>Egri Bálint</w:t>
             </w:r>
           </w:p>

</xml_diff>